<commit_message>
Agrado de la carta gourmet que no esta en ningun lado
</commit_message>
<xml_diff>
--- a/Documentacion/TESIS FINAL ULTIMO/ESTRUCTURAYINDICE.docx
+++ b/Documentacion/TESIS FINAL ULTIMO/ESTRUCTURAYINDICE.docx
@@ -2817,7 +2817,7 @@
         <w:t>6.2.7.2. INTERFAZ DEL SISTEMA DE GESTIÓN DE PEDIDO…………</w:t>
       </w:r>
       <w:r>
-        <w:t>…...119</w:t>
+        <w:t>…...120</w:t>
       </w:r>
     </w:p>
     <w:p>
@@ -2831,7 +2831,10 @@
         <w:t>6.3. CODIFICACIÓN……………………</w:t>
       </w:r>
       <w:r>
-        <w:t>…………………………………………………………………………….124</w:t>
+        <w:t>…</w:t>
+      </w:r>
+      <w:r>
+        <w:t>………………………………………………………………………….125</w:t>
       </w:r>
     </w:p>
     <w:p>
@@ -2846,7 +2849,10 @@
         <w:t>6.3.1. CODIFICACIÓN DEL SISTEMA</w:t>
       </w:r>
       <w:r>
-        <w:t xml:space="preserve"> DE GESTIÓN DE PEDIDO……………………..124</w:t>
+        <w:t xml:space="preserve"> D</w:t>
+      </w:r>
+      <w:r>
+        <w:t>E GESTIÓN DE PEDIDO……………………..125</w:t>
       </w:r>
     </w:p>
     <w:p>
@@ -2864,7 +2870,10 @@
         <w:t xml:space="preserve">6.3.1.1. ESTRUCTURA </w:t>
       </w:r>
       <w:r>
-        <w:t>DE PAQUETES……………………………………………..124</w:t>
+        <w:t>D</w:t>
+      </w:r>
+      <w:r>
+        <w:t>E PAQUETES……………………………………………..125</w:t>
       </w:r>
     </w:p>
     <w:p>
@@ -2879,7 +2888,10 @@
         <w:t>6.3.2. CODIFICACIÓN DEL SISTE</w:t>
       </w:r>
       <w:r>
-        <w:t>MA DE ATENCIÓN AUMENTADA……………….131</w:t>
+        <w:t>MA</w:t>
+      </w:r>
+      <w:r>
+        <w:t xml:space="preserve"> DE ATENCIÓN AUMENTADA……………….132</w:t>
       </w:r>
     </w:p>
     <w:p>
@@ -2897,7 +2909,10 @@
         <w:t>6.3.2.1 ESTRUCTURA D</w:t>
       </w:r>
       <w:r>
-        <w:t>E DIRECTORIOS………………………………………….132</w:t>
+        <w:t>E</w:t>
+      </w:r>
+      <w:r>
+        <w:t xml:space="preserve"> DIRECTORIOS………………………………………….133</w:t>
       </w:r>
     </w:p>
     <w:p>
@@ -2911,7 +2926,7 @@
         <w:t>6.4. PRUEBAS……………………………</w:t>
       </w:r>
       <w:r>
-        <w:t>……………………………………………………………………………153</w:t>
+        <w:t>……………………………………………………………………………154</w:t>
       </w:r>
     </w:p>
     <w:p>
@@ -2925,7 +2940,7 @@
         <w:t>6.4.1 CASOS DE PRUEBAS</w:t>
       </w:r>
       <w:r>
-        <w:t>………………………………………………………………………….153</w:t>
+        <w:t>………………………………………………………………………….154</w:t>
       </w:r>
     </w:p>
     <w:p>
@@ -2953,7 +2968,7 @@
         <w:rPr>
           <w:b/>
         </w:rPr>
-        <w:t>AS…………………………………………………………………….164</w:t>
+        <w:t>AS…………………………………………………………………….165</w:t>
       </w:r>
     </w:p>
     <w:p>
@@ -2967,7 +2982,10 @@
         <w:t>7.1. CONCLUSIONES…………………………………………………………</w:t>
       </w:r>
       <w:r>
-        <w:t>…………………………………….164</w:t>
+        <w:t>………………………</w:t>
+      </w:r>
+      <w:r>
+        <w:t>…………….165</w:t>
       </w:r>
     </w:p>
     <w:p>
@@ -2981,7 +2999,7 @@
         <w:t>7.2. LÍNEAS FUTURAS DE INVESTIGACIÓN Y DESARROLLO……………………</w:t>
       </w:r>
       <w:r>
-        <w:t>…………………166</w:t>
+        <w:t>…………………167</w:t>
       </w:r>
     </w:p>
     <w:p>
@@ -3009,7 +3027,7 @@
         <w:rPr>
           <w:b/>
         </w:rPr>
-        <w:t>……………………………………………………………………………168</w:t>
+        <w:t>……………………………………………………………………………169</w:t>
       </w:r>
     </w:p>
     <w:p>
@@ -3023,7 +3041,10 @@
         <w:t>9.1. MANUAL DE USUARIO……………</w:t>
       </w:r>
       <w:r>
-        <w:t>……………………………………………………………………….168</w:t>
+        <w:t>……………………………………………………………………….16</w:t>
+      </w:r>
+      <w:r>
+        <w:t>9</w:t>
       </w:r>
     </w:p>
     <w:p>
@@ -3051,7 +3072,13 @@
         <w:rPr>
           <w:b/>
         </w:rPr>
-        <w:t>S………………………………………………………………………….181</w:t>
+        <w:t>S</w:t>
+      </w:r>
+      <w:r>
+        <w:rPr>
+          <w:b/>
+        </w:rPr>
+        <w:t>………………………………………………………………………….182</w:t>
       </w:r>
     </w:p>
     <w:p>
@@ -3078,7 +3105,13 @@
         <w:rPr>
           <w:b/>
         </w:rPr>
-        <w:t>……………………………………………………….........184</w:t>
+        <w:t>…</w:t>
+      </w:r>
+      <w:r>
+        <w:rPr>
+          <w:b/>
+        </w:rPr>
+        <w:t>…………………………………………………….........185</w:t>
       </w:r>
     </w:p>
     <w:p>
@@ -3468,7 +3501,7 @@
         <w:t xml:space="preserve">TABLA 6.21: CASO DE PRUEBA CONFIGURACIÓN DE </w:t>
       </w:r>
       <w:r>
-        <w:t>SERVIDOR- FLUJO NORMAL……………..154</w:t>
+        <w:t>SERVIDOR- FLUJO NORMAL……………..155</w:t>
       </w:r>
     </w:p>
     <w:p>
@@ -3482,7 +3515,7 @@
         <w:t>TABLA 6.22: CASO DE PRUEBA CONFIGURACIÓN DE SERVIDOR- FLUJO ALTERNATIVO……..1</w:t>
       </w:r>
       <w:r>
-        <w:t>54</w:t>
+        <w:t>55</w:t>
       </w:r>
     </w:p>
     <w:p>
@@ -3496,7 +3529,7 @@
         <w:t>TABLA 6.23: CASO DE PRUEBA ALTA DE PEDIDO</w:t>
       </w:r>
       <w:r>
-        <w:t>- FLUJO NORMAL…………………………………….155</w:t>
+        <w:t>- FLUJO NORMAL…………………………………….156</w:t>
       </w:r>
     </w:p>
     <w:p>
@@ -3510,7 +3543,7 @@
         <w:t>TABLA 6.24: CASO DE PRUEBA CONSULTAR PED</w:t>
       </w:r>
       <w:r>
-        <w:t>IDO- FLUJO NORMAL………………………………155</w:t>
+        <w:t>IDO- FLUJO NORMAL………………………………156</w:t>
       </w:r>
     </w:p>
     <w:p>
@@ -3524,7 +3557,7 @@
         <w:t>TABLA 6.25: CASO DE PRUEBA MODIFICAR PEDI</w:t>
       </w:r>
       <w:r>
-        <w:t>DO- FLUJO NORMAL……………………………….156</w:t>
+        <w:t>DO- FLUJO NORMAL……………………………….157</w:t>
       </w:r>
     </w:p>
     <w:p>
@@ -3538,7 +3571,7 @@
         <w:t xml:space="preserve">TABLA 6.26: CASO DE PRUEBA LOGIN- FLUJO </w:t>
       </w:r>
       <w:r>
-        <w:t>NORMAL………………………………………………..…..156</w:t>
+        <w:t>NORMAL………………………………………………..…..157</w:t>
       </w:r>
     </w:p>
     <w:p>
@@ -3552,7 +3585,7 @@
         <w:t xml:space="preserve">TABLA 6.27: CASO DE PRUEBA LOGIN- FLUJO </w:t>
       </w:r>
       <w:r>
-        <w:t>ALTERNATIVO…………………………………………….157</w:t>
+        <w:t>ALTERNATIVO…………………………………………….158</w:t>
       </w:r>
     </w:p>
     <w:p>
@@ -3566,7 +3599,7 @@
         <w:t>TABLA 6.28: CASO DE PRUEBA AGREGAR DIAR</w:t>
       </w:r>
       <w:r>
-        <w:t>IO-FLUJO NORMAL……………………………………157</w:t>
+        <w:t>IO-FLUJO NORMAL……………………………………158</w:t>
       </w:r>
     </w:p>
     <w:p>
@@ -3580,7 +3613,7 @@
         <w:t>TABLA 6.29: CASO DE PRUEBA CONSULTAR DIARIOS DIGITALES-FLUJO NORMAL………</w:t>
       </w:r>
       <w:r>
-        <w:t>…….158</w:t>
+        <w:t>…….159</w:t>
       </w:r>
     </w:p>
     <w:p>
@@ -3594,7 +3627,7 @@
         <w:t>TABLA 6.30: CASO DE PRUEBA AGREGAR VIDE</w:t>
       </w:r>
       <w:r>
-        <w:t>O-FLUJO NORMAL…………………………………….158</w:t>
+        <w:t>O-FLUJO NORMAL…………………………………….159</w:t>
       </w:r>
     </w:p>
     <w:p>
@@ -3608,7 +3641,10 @@
         <w:t>TABLA 6.31: CASO DE PRUEBA CARGAR VÍDE</w:t>
       </w:r>
       <w:r>
-        <w:t>O-FLUJO NORMAL……………………………………….159</w:t>
+        <w:t>O</w:t>
+      </w:r>
+      <w:r>
+        <w:t>-FLUJO NORMAL……………………………………….160</w:t>
       </w:r>
     </w:p>
     <w:p>
@@ -3622,7 +3658,7 @@
         <w:t>TABLA 6.32: CASO DE PRUEBA CONSULTAR VÍ</w:t>
       </w:r>
       <w:r>
-        <w:t>DEO-FLUJO NORMAL…………………………………159</w:t>
+        <w:t>DEO-FLUJO NORMAL…………………………………160</w:t>
       </w:r>
     </w:p>
     <w:p>
@@ -3636,7 +3672,7 @@
         <w:t xml:space="preserve">TABLA 6.33: CASO DE PRUEBA NAVEGAR POR LA </w:t>
       </w:r>
       <w:r>
-        <w:t>CARTA GOURMET-FLUJO NORMAL………160</w:t>
+        <w:t>CARTA GOURMET-FLUJO NORMAL………161</w:t>
       </w:r>
     </w:p>
     <w:p>
@@ -3650,7 +3686,7 @@
         <w:t>TABLA 6.34: CASO DE PRUEBA CONSULTAR PED</w:t>
       </w:r>
       <w:r>
-        <w:t>IDO-FLUJO NORMAL……………………………….160</w:t>
+        <w:t>IDO-FLUJO NORMAL……………………………….161</w:t>
       </w:r>
     </w:p>
     <w:p>
@@ -3667,7 +3703,7 @@
         <w:t>: CASO DE PRUEBA CONSULTAR PEDID</w:t>
       </w:r>
       <w:r>
-        <w:t>O-FLUJO ALTERNATIVO……………………….161</w:t>
+        <w:t>O-FLUJO ALTERNATIVO……………………….162</w:t>
       </w:r>
     </w:p>
     <w:p>
@@ -3683,7 +3719,7 @@
         <w:t>: CASO DE PRUEBA IMPRIMIR CONSULTA DE PEDIDO-FLUJO NORMA</w:t>
       </w:r>
       <w:r>
-        <w:t>L…………..161</w:t>
+        <w:t>L…………..162</w:t>
       </w:r>
     </w:p>
     <w:p>
@@ -3699,7 +3735,7 @@
         <w:t>: CASO DE PRUEBA ELIMINAR VIDE</w:t>
       </w:r>
       <w:r>
-        <w:t>O-FLUJO NORMAL…………………………………….162</w:t>
+        <w:t>O-FLUJO NORMAL…………………………………….163</w:t>
       </w:r>
     </w:p>
     <w:p>
@@ -3715,7 +3751,7 @@
         <w:t>: CASO DE PRUEBA ELIMINAR DIARI</w:t>
       </w:r>
       <w:r>
-        <w:t>O-FLUJO NORMAL…………………………………..162</w:t>
+        <w:t>O-FLUJO NORMAL…………………………………..163</w:t>
       </w:r>
     </w:p>
     <w:p>
@@ -3732,7 +3768,10 @@
         <w:t>: CASO DE PRUEBA MODIFICAR PRE</w:t>
       </w:r>
       <w:r>
-        <w:t>CIO-FLUJO NORMAL……………………………….163</w:t>
+        <w:t>CIO-FLUJO NORMAL………………………</w:t>
+      </w:r>
+      <w:r>
+        <w:t>……….164</w:t>
       </w:r>
     </w:p>
     <w:p>
@@ -3748,7 +3787,7 @@
         <w:t>: CASO DE PRUEBA REPRODUCIR VIDE</w:t>
       </w:r>
       <w:r>
-        <w:t>OS SEÑAS-FLUJO NORMAL………………….163</w:t>
+        <w:t>OS SEÑAS-FLUJO NORMAL………………….164</w:t>
       </w:r>
     </w:p>
     <w:p>
@@ -3767,7 +3806,7 @@
         <w:t>…………………………………………………………………………………………………………………………….</w:t>
       </w:r>
       <w:r>
-        <w:t>169</w:t>
+        <w:t>170</w:t>
       </w:r>
     </w:p>
     <w:p>
@@ -3786,7 +3825,7 @@
         <w:t>DE FUNCIONAMIENTO DEL SISTEMA DE ATENCIÓN AUMENTADA………………………………………………………………………………………………</w:t>
       </w:r>
       <w:r>
-        <w:t>……………………169</w:t>
+        <w:t>……………………170</w:t>
       </w:r>
     </w:p>
     <w:p>
@@ -5107,237 +5146,262 @@
         <w:jc w:val="both"/>
       </w:pPr>
       <w:r>
-        <w:t>FIGURA 6.29</w:t>
+        <w:t>FIGURA 6.29: CARTA GOURMET…………………..………………………………………………………………….116</w:t>
+      </w:r>
+    </w:p>
+    <w:p>
+      <w:pPr>
+        <w:pStyle w:val="normal0"/>
+        <w:spacing w:after="0" w:line="240" w:lineRule="auto"/>
+        <w:jc w:val="both"/>
+      </w:pPr>
+      <w:r>
+        <w:t>FIGURA 6.30</w:t>
       </w:r>
       <w:r>
         <w:t>: PANTALLA DE NAVEGACIÓ</w:t>
       </w:r>
       <w:r>
-        <w:t>N……………………………………………………………………….116</w:t>
-      </w:r>
-    </w:p>
-    <w:p>
-      <w:pPr>
-        <w:pStyle w:val="normal0"/>
-        <w:spacing w:after="0" w:line="240" w:lineRule="auto"/>
-        <w:jc w:val="both"/>
-      </w:pPr>
-      <w:r>
-        <w:t>FIGURA 6.30</w:t>
+        <w:t>N……………………………………………………………………….117</w:t>
+      </w:r>
+    </w:p>
+    <w:p>
+      <w:pPr>
+        <w:pStyle w:val="normal0"/>
+        <w:spacing w:after="0" w:line="240" w:lineRule="auto"/>
+        <w:jc w:val="both"/>
+      </w:pPr>
+      <w:r>
+        <w:t>FIGURA 6.31</w:t>
       </w:r>
       <w:r>
         <w:t>: PANTALLA DE DIARIOS DIGIT</w:t>
       </w:r>
       <w:r>
-        <w:t>ALES……………………………………………………………….117</w:t>
-      </w:r>
-    </w:p>
-    <w:p>
-      <w:pPr>
-        <w:pStyle w:val="normal0"/>
-        <w:spacing w:after="0" w:line="240" w:lineRule="auto"/>
-        <w:jc w:val="both"/>
-      </w:pPr>
-      <w:r>
-        <w:t>FIGURA 6.31</w:t>
+        <w:t>ALES……………………………………………………………….118</w:t>
+      </w:r>
+    </w:p>
+    <w:p>
+      <w:pPr>
+        <w:pStyle w:val="normal0"/>
+        <w:spacing w:after="0" w:line="240" w:lineRule="auto"/>
+        <w:jc w:val="both"/>
+      </w:pPr>
+      <w:r>
+        <w:t>FIGURA 6.32</w:t>
       </w:r>
       <w:r>
         <w:t>: VIDEO DE ENTRETENIMIEN</w:t>
       </w:r>
       <w:r>
-        <w:t>TO…………………………………………………………………….118</w:t>
-      </w:r>
-    </w:p>
-    <w:p>
-      <w:pPr>
-        <w:pStyle w:val="normal0"/>
-        <w:spacing w:after="0" w:line="240" w:lineRule="auto"/>
-        <w:jc w:val="both"/>
-      </w:pPr>
-      <w:r>
-        <w:t>FIGURA 6.32</w:t>
+        <w:t>TO…………………………………………………………………….119</w:t>
+      </w:r>
+    </w:p>
+    <w:p>
+      <w:pPr>
+        <w:pStyle w:val="normal0"/>
+        <w:spacing w:after="0" w:line="240" w:lineRule="auto"/>
+        <w:jc w:val="both"/>
+      </w:pPr>
+      <w:r>
+        <w:t>FIG</w:t>
+      </w:r>
+      <w:r>
+        <w:t>URA 6.33</w:t>
       </w:r>
       <w:r>
         <w:t>: PANTALLA DE PEDIDO…………………………………………………………………………………</w:t>
       </w:r>
       <w:r>
-        <w:t>118</w:t>
-      </w:r>
-    </w:p>
-    <w:p>
-      <w:pPr>
-        <w:pStyle w:val="normal0"/>
-        <w:spacing w:after="0" w:line="240" w:lineRule="auto"/>
-        <w:jc w:val="both"/>
-      </w:pPr>
-      <w:r>
-        <w:t>FIGURA 6.33</w:t>
+        <w:t>119</w:t>
+      </w:r>
+    </w:p>
+    <w:p>
+      <w:pPr>
+        <w:pStyle w:val="normal0"/>
+        <w:spacing w:after="0" w:line="240" w:lineRule="auto"/>
+        <w:jc w:val="both"/>
+      </w:pPr>
+      <w:r>
+        <w:t>FIGURA 6.34</w:t>
       </w:r>
       <w:r>
         <w:t>: ERROR AL CONECTAR SERV</w:t>
       </w:r>
       <w:r>
-        <w:t>IDOR…………………………………………………………………119</w:t>
-      </w:r>
-    </w:p>
-    <w:p>
-      <w:pPr>
-        <w:pStyle w:val="normal0"/>
-        <w:spacing w:after="0" w:line="240" w:lineRule="auto"/>
-        <w:jc w:val="both"/>
-      </w:pPr>
-      <w:r>
-        <w:t>FIGURA 6.34</w:t>
+        <w:t>IDOR…………………………………………………………………120</w:t>
+      </w:r>
+    </w:p>
+    <w:p>
+      <w:pPr>
+        <w:pStyle w:val="normal0"/>
+        <w:spacing w:after="0" w:line="240" w:lineRule="auto"/>
+        <w:jc w:val="both"/>
+      </w:pPr>
+      <w:r>
+        <w:t>FIGURA 6.35</w:t>
       </w:r>
       <w:r>
         <w:t>: LOGIN DE LA APLICACIÓN</w:t>
       </w:r>
       <w:r>
-        <w:t>……………………………………………………………………………119</w:t>
-      </w:r>
-    </w:p>
-    <w:p>
-      <w:pPr>
-        <w:pStyle w:val="normal0"/>
-        <w:spacing w:after="0" w:line="240" w:lineRule="auto"/>
-        <w:jc w:val="both"/>
-      </w:pPr>
-      <w:r>
-        <w:t>FIGURA 6.35</w:t>
+        <w:t>……………………………………………………………………………120</w:t>
+      </w:r>
+    </w:p>
+    <w:p>
+      <w:pPr>
+        <w:pStyle w:val="normal0"/>
+        <w:spacing w:after="0" w:line="240" w:lineRule="auto"/>
+        <w:jc w:val="both"/>
+      </w:pPr>
+      <w:r>
+        <w:t>FIGURA 6.36</w:t>
       </w:r>
       <w:r>
         <w:t>: AUTENTICACIÓN INCORREC</w:t>
       </w:r>
       <w:r>
-        <w:t>TA…………………………………………………………………….120</w:t>
-      </w:r>
-    </w:p>
-    <w:p>
-      <w:pPr>
-        <w:pStyle w:val="normal0"/>
-        <w:spacing w:after="0" w:line="240" w:lineRule="auto"/>
-        <w:jc w:val="both"/>
-      </w:pPr>
-      <w:r>
-        <w:t>FIGURA 6.36</w:t>
+        <w:t>TA……………………………………………………</w:t>
+      </w:r>
+      <w:r>
+        <w:t>……………….121</w:t>
+      </w:r>
+    </w:p>
+    <w:p>
+      <w:pPr>
+        <w:pStyle w:val="normal0"/>
+        <w:spacing w:after="0" w:line="240" w:lineRule="auto"/>
+        <w:jc w:val="both"/>
+      </w:pPr>
+      <w:r>
+        <w:t>FIGURA 6.37</w:t>
       </w:r>
       <w:r>
         <w:t>: PANTALLA PRINCIPAL DE PEDIDOS………………</w:t>
       </w:r>
       <w:r>
-        <w:t>………………………………………………120</w:t>
-      </w:r>
-    </w:p>
-    <w:p>
-      <w:pPr>
-        <w:pStyle w:val="normal0"/>
-        <w:spacing w:after="0" w:line="240" w:lineRule="auto"/>
-        <w:jc w:val="both"/>
-      </w:pPr>
-      <w:r>
-        <w:t>FIGURA 6.37</w:t>
+        <w:t>………………………………………………121</w:t>
+      </w:r>
+    </w:p>
+    <w:p>
+      <w:pPr>
+        <w:pStyle w:val="normal0"/>
+        <w:spacing w:after="0" w:line="240" w:lineRule="auto"/>
+        <w:jc w:val="both"/>
+      </w:pPr>
+      <w:r>
+        <w:t>FIGURA 6.38</w:t>
       </w:r>
       <w:r>
         <w:t xml:space="preserve">. : PEDIDO GENERADO POR EL </w:t>
       </w:r>
       <w:r>
-        <w:t>SISTEMA…………………………………………………………121</w:t>
-      </w:r>
-    </w:p>
-    <w:p>
-      <w:pPr>
-        <w:pStyle w:val="normal0"/>
-        <w:spacing w:after="0" w:line="240" w:lineRule="auto"/>
-        <w:jc w:val="both"/>
-      </w:pPr>
-      <w:r>
-        <w:t>FIGURA 6.38</w:t>
+        <w:t>SISTEMA…………………………………………………………122</w:t>
+      </w:r>
+    </w:p>
+    <w:p>
+      <w:pPr>
+        <w:pStyle w:val="normal0"/>
+        <w:spacing w:after="0" w:line="240" w:lineRule="auto"/>
+        <w:jc w:val="both"/>
+      </w:pPr>
+      <w:r>
+        <w:t>FIGURA 6.39</w:t>
       </w:r>
       <w:r>
         <w:t>: PANTALLA PRINCIPAL DE VID</w:t>
       </w:r>
       <w:r>
-        <w:t>EO…………………………………………………………………..121</w:t>
-      </w:r>
-    </w:p>
-    <w:p>
-      <w:pPr>
-        <w:pStyle w:val="normal0"/>
-        <w:spacing w:after="0" w:line="240" w:lineRule="auto"/>
-        <w:jc w:val="both"/>
-      </w:pPr>
-      <w:r>
-        <w:t>FIGURA 6.39</w:t>
+        <w:t>EO…………………………………………………………………..122</w:t>
+      </w:r>
+    </w:p>
+    <w:p>
+      <w:pPr>
+        <w:pStyle w:val="normal0"/>
+        <w:spacing w:after="0" w:line="240" w:lineRule="auto"/>
+        <w:jc w:val="both"/>
+      </w:pPr>
+      <w:r>
+        <w:t>FIGURA 6.40</w:t>
       </w:r>
       <w:r>
         <w:t>: PANTALLA AGREGAR VIDEO…</w:t>
       </w:r>
       <w:r>
-        <w:t>……………………………………………………………………...122</w:t>
-      </w:r>
-    </w:p>
-    <w:p>
-      <w:pPr>
-        <w:pStyle w:val="normal0"/>
-        <w:spacing w:after="0" w:line="240" w:lineRule="auto"/>
-        <w:jc w:val="both"/>
-      </w:pPr>
-      <w:r>
-        <w:t>FIGURA 6.40</w:t>
+        <w:t>……………………………………………………………………...123</w:t>
+      </w:r>
+    </w:p>
+    <w:p>
+      <w:pPr>
+        <w:pStyle w:val="normal0"/>
+        <w:spacing w:after="0" w:line="240" w:lineRule="auto"/>
+        <w:jc w:val="both"/>
+      </w:pPr>
+      <w:r>
+        <w:t>FIGURA 6.41</w:t>
       </w:r>
       <w:r>
         <w:t>: PANTALLA PRINCIPAL DE DIA</w:t>
       </w:r>
       <w:r>
-        <w:t>RIO………………………………………………………………….122</w:t>
-      </w:r>
-    </w:p>
-    <w:p>
-      <w:pPr>
-        <w:pStyle w:val="normal0"/>
-        <w:spacing w:after="0" w:line="240" w:lineRule="auto"/>
-        <w:jc w:val="both"/>
-      </w:pPr>
-      <w:r>
-        <w:t>FIGURA 6.41</w:t>
+        <w:t>RIO………………………………………………………………….123</w:t>
+      </w:r>
+    </w:p>
+    <w:p>
+      <w:pPr>
+        <w:pStyle w:val="normal0"/>
+        <w:spacing w:after="0" w:line="240" w:lineRule="auto"/>
+        <w:jc w:val="both"/>
+      </w:pPr>
+      <w:r>
+        <w:t>FIGURA 6.42</w:t>
       </w:r>
       <w:r>
         <w:t>: PANTALLA AGREGAR DIARIO</w:t>
       </w:r>
       <w:r>
-        <w:t>………………………………………………………………………..123</w:t>
-      </w:r>
-    </w:p>
-    <w:p>
-      <w:pPr>
-        <w:pStyle w:val="normal0"/>
-        <w:spacing w:after="0" w:line="240" w:lineRule="auto"/>
-        <w:jc w:val="both"/>
-      </w:pPr>
-      <w:r>
-        <w:t>FIGURA 6.42</w:t>
+        <w:t>………………………………………………………………………..124</w:t>
+      </w:r>
+    </w:p>
+    <w:p>
+      <w:pPr>
+        <w:pStyle w:val="normal0"/>
+        <w:spacing w:after="0" w:line="240" w:lineRule="auto"/>
+        <w:jc w:val="both"/>
+      </w:pPr>
+      <w:r>
+        <w:t>FIGURA 6.43</w:t>
       </w:r>
       <w:r>
         <w:t>: PANTALLA PRINCIPAL M</w:t>
       </w:r>
       <w:r>
-        <w:t>ENÚ………………………………………………………………………123</w:t>
-      </w:r>
-    </w:p>
-    <w:p>
-      <w:pPr>
-        <w:pStyle w:val="normal0"/>
-        <w:spacing w:after="0" w:line="240" w:lineRule="auto"/>
-        <w:jc w:val="both"/>
-      </w:pPr>
-      <w:r>
-        <w:t>FIGURA 6.43</w:t>
+        <w:t>E</w:t>
+      </w:r>
+      <w:r>
+        <w:t>NÚ………………………………………………………………………124</w:t>
+      </w:r>
+    </w:p>
+    <w:p>
+      <w:pPr>
+        <w:pStyle w:val="normal0"/>
+        <w:spacing w:after="0" w:line="240" w:lineRule="auto"/>
+        <w:jc w:val="both"/>
+      </w:pPr>
+      <w:r>
+        <w:t xml:space="preserve">FIGURA </w:t>
+      </w:r>
+      <w:r>
+        <w:t>6.44</w:t>
       </w:r>
       <w:r>
         <w:t>: PANTALLA MODIFICAR PR</w:t>
       </w:r>
       <w:r>
-        <w:t>ECIO…………………………………………………………………..124</w:t>
+        <w:t>EC</w:t>
+      </w:r>
+      <w:r>
+        <w:t>IO…………………………………………………………………..125</w:t>
       </w:r>
     </w:p>
     <w:p>
@@ -5350,29 +5414,29 @@
         <w:t>FIGURA</w:t>
       </w:r>
       <w:r>
-        <w:t xml:space="preserve"> 6.44</w:t>
+        <w:t xml:space="preserve"> 6.45</w:t>
       </w:r>
       <w:r>
         <w:t>: DIAGRAMA DE PAQUETES DE S</w:t>
       </w:r>
       <w:r>
-        <w:t>ISTEMA CRAIN……………………………………………124</w:t>
-      </w:r>
-    </w:p>
-    <w:p>
-      <w:pPr>
-        <w:pStyle w:val="normal0"/>
-        <w:spacing w:after="0" w:line="240" w:lineRule="auto"/>
-        <w:jc w:val="both"/>
-      </w:pPr>
-      <w:r>
-        <w:t>FIGURA 6.45</w:t>
+        <w:t>ISTEMA CRAIN……………………………………………125</w:t>
+      </w:r>
+    </w:p>
+    <w:p>
+      <w:pPr>
+        <w:pStyle w:val="normal0"/>
+        <w:spacing w:after="0" w:line="240" w:lineRule="auto"/>
+        <w:jc w:val="both"/>
+      </w:pPr>
+      <w:r>
+        <w:t>FIGURA 6.46:</w:t>
       </w:r>
       <w:r>
         <w:t xml:space="preserve"> ESTRUCTURA DE DIRECTORIO SISTE</w:t>
       </w:r>
       <w:r>
-        <w:t>MA DE ATENCIÓN AUMENTADA……………132</w:t>
+        <w:t>MA DE ATENCIÓN AUMENTADA……………133</w:t>
       </w:r>
     </w:p>
     <w:p>
@@ -5385,34 +5449,37 @@
         <w:t>FIGURA 8.1 : LOGIN DE LA APLICACIÓN……</w:t>
       </w:r>
       <w:r>
-        <w:t>………………………………………………………………………..169</w:t>
-      </w:r>
-    </w:p>
-    <w:p>
-      <w:pPr>
-        <w:pStyle w:val="normal0"/>
-        <w:spacing w:after="0" w:line="240" w:lineRule="auto"/>
-        <w:jc w:val="both"/>
-      </w:pPr>
-      <w:r>
+        <w:t>……………………………</w:t>
+      </w:r>
+      <w:r>
+        <w:t>…………………………………………..170</w:t>
+      </w:r>
+    </w:p>
+    <w:p>
+      <w:pPr>
+        <w:pStyle w:val="normal0"/>
+        <w:spacing w:after="0" w:line="240" w:lineRule="auto"/>
+        <w:jc w:val="both"/>
+      </w:pPr>
+      <w:r>
+        <w:lastRenderedPageBreak/>
         <w:t>FIGURA 8.2 : AUTENTICACIÓN INCORRECTA………………………</w:t>
       </w:r>
       <w:r>
-        <w:t>………………………………………………170</w:t>
-      </w:r>
-    </w:p>
-    <w:p>
-      <w:pPr>
-        <w:pStyle w:val="normal0"/>
-        <w:spacing w:after="0" w:line="240" w:lineRule="auto"/>
-        <w:jc w:val="both"/>
-      </w:pPr>
-      <w:r>
-        <w:lastRenderedPageBreak/>
+        <w:t>………………………………………………171</w:t>
+      </w:r>
+    </w:p>
+    <w:p>
+      <w:pPr>
+        <w:pStyle w:val="normal0"/>
+        <w:spacing w:after="0" w:line="240" w:lineRule="auto"/>
+        <w:jc w:val="both"/>
+      </w:pPr>
+      <w:r>
         <w:t>FIGURA 8.3: PANTALLA PRINCIPAL DE PED</w:t>
       </w:r>
       <w:r>
-        <w:t>IDOS…………………………………………………………………170</w:t>
+        <w:t>IDOS…………………………………………………………………171</w:t>
       </w:r>
     </w:p>
     <w:p>
@@ -5425,7 +5492,7 @@
         <w:t>FIGURA 8.4 : TABLA PRINCIPAL DE PEDID</w:t>
       </w:r>
       <w:r>
-        <w:t>OS………………………………………………………………………171</w:t>
+        <w:t>OS………………………………………………………………………172</w:t>
       </w:r>
     </w:p>
     <w:p>
@@ -5438,7 +5505,7 @@
         <w:t>FIGURA 8.5 : TABLA PRINCIPAL DE DETAL</w:t>
       </w:r>
       <w:r>
-        <w:t>LE…………………………………………………………………….171</w:t>
+        <w:t>LE…………………………………………………………………….172</w:t>
       </w:r>
     </w:p>
     <w:p>
@@ -5451,7 +5518,7 @@
         <w:t>FIGURA 8.6 : BÚSQUEDA DE PEDIDO POR F</w:t>
       </w:r>
       <w:r>
-        <w:t>ECHA……………………………………………………………….171</w:t>
+        <w:t>ECHA……………………………………………………………….172</w:t>
       </w:r>
     </w:p>
     <w:p>
@@ -5464,7 +5531,7 @@
         <w:t>FIGURA 8.7 : PEDIDO GENERADO POR EL S</w:t>
       </w:r>
       <w:r>
-        <w:t>ISTEMA………………………………………………………….172</w:t>
+        <w:t>ISTEMA………………………………………………………….173</w:t>
       </w:r>
     </w:p>
     <w:p>
@@ -5477,7 +5544,7 @@
         <w:t>FIGURA 8.8 : PANTALLA PRINCIPAL DE VIDEO</w:t>
       </w:r>
       <w:r>
-        <w:t>S …………………………..…………………………………….172</w:t>
+        <w:t>S …………………………..…………………………………….173</w:t>
       </w:r>
     </w:p>
     <w:p>
@@ -5493,7 +5560,7 @@
         <w:t xml:space="preserve"> : PANTALLA AGREGAR VID</w:t>
       </w:r>
       <w:r>
-        <w:t>EO………………………………………………………………………173</w:t>
+        <w:t>EO………………………………………………………………………174</w:t>
       </w:r>
     </w:p>
     <w:p>
@@ -5509,7 +5576,7 @@
         <w:t xml:space="preserve"> : PANTALLA PRINCIPAL DE DI</w:t>
       </w:r>
       <w:r>
-        <w:t>ARIO…………………………………………………………………174</w:t>
+        <w:t>ARIO…………………………………………………………………175</w:t>
       </w:r>
     </w:p>
     <w:p>
@@ -5525,7 +5592,7 @@
         <w:t xml:space="preserve"> : TABLA PRINCIPAL DE DIAR</w:t>
       </w:r>
       <w:r>
-        <w:t>IO………………………………………………………………………174</w:t>
+        <w:t>IO………………………………………………………………………175</w:t>
       </w:r>
     </w:p>
     <w:p>
@@ -5541,7 +5608,10 @@
         <w:t xml:space="preserve"> : PANTALLA AGREGAR DIARIO……………………</w:t>
       </w:r>
       <w:r>
-        <w:t>………………………………………………….174</w:t>
+        <w:t>………</w:t>
+      </w:r>
+      <w:r>
+        <w:t>………………………………………….175</w:t>
       </w:r>
     </w:p>
     <w:p>
@@ -5557,7 +5627,7 @@
         <w:t>: PANTALLA PRINCIPAL ME</w:t>
       </w:r>
       <w:r>
-        <w:t>NÚ………………………………………………………………………175</w:t>
+        <w:t>NÚ………………………………………………………………………176</w:t>
       </w:r>
     </w:p>
     <w:p>
@@ -5573,7 +5643,10 @@
         <w:t>: PANTALLA MODIFICAR PRE</w:t>
       </w:r>
       <w:r>
-        <w:t>CIO……………………………………………………………………175</w:t>
+        <w:t>CIO……………………………………………………………………17</w:t>
+      </w:r>
+      <w:r>
+        <w:t>6</w:t>
       </w:r>
     </w:p>
     <w:p>
@@ -5589,7 +5662,10 @@
         <w:t>: SPLASH DE LA APLICACIÓ</w:t>
       </w:r>
       <w:r>
-        <w:t>N…………………………………………..………………………………176</w:t>
+        <w:t>N…</w:t>
+      </w:r>
+      <w:r>
+        <w:t>………………………………………..………………………………177</w:t>
       </w:r>
     </w:p>
     <w:p>
@@ -5605,7 +5681,7 @@
         <w:t>: PANTALLA DE NAVEGACIÓ</w:t>
       </w:r>
       <w:r>
-        <w:t>N…………………………………………………………………………176</w:t>
+        <w:t>N…………………………………………………………………………177</w:t>
       </w:r>
     </w:p>
     <w:p>
@@ -5621,7 +5697,7 @@
         <w:t xml:space="preserve"> : BOTONES DE NAVEGACIÓ</w:t>
       </w:r>
       <w:r>
-        <w:t>N…………………………………………………………………………177</w:t>
+        <w:t>N…………………………………………………………………………178</w:t>
       </w:r>
     </w:p>
     <w:p>
@@ -5637,7 +5713,7 @@
         <w:t xml:space="preserve"> : BOTÓN AGREGAR…………</w:t>
       </w:r>
       <w:r>
-        <w:t>……………………………………………………………………………177</w:t>
+        <w:t>……………………………………………………………………………178</w:t>
       </w:r>
     </w:p>
     <w:p>
@@ -5653,7 +5729,7 @@
         <w:t xml:space="preserve"> : CONTADOR DEL PEDIDO</w:t>
       </w:r>
       <w:r>
-        <w:t>……………………………………………………………………………177</w:t>
+        <w:t>……………………………………………………………………………178</w:t>
       </w:r>
     </w:p>
     <w:p>
@@ -5669,7 +5745,7 @@
         <w:t xml:space="preserve"> : BOTÓN PEDIDO……………</w:t>
       </w:r>
       <w:r>
-        <w:t>……………………………………………………………………………178</w:t>
+        <w:t>……………………………………………………………………………179</w:t>
       </w:r>
     </w:p>
     <w:p>
@@ -5685,7 +5761,7 @@
         <w:t xml:space="preserve"> : PANTALLA DE PEDIDO…</w:t>
       </w:r>
       <w:r>
-        <w:t>……………………………………………………………………………178</w:t>
+        <w:t>……………………………………………………………………………179</w:t>
       </w:r>
     </w:p>
     <w:p>
@@ -5701,7 +5777,7 @@
         <w:t xml:space="preserve"> : BOTÓN ELIMINAR……………</w:t>
       </w:r>
       <w:r>
-        <w:t>………………………………………………………………………..178</w:t>
+        <w:t>………………………………………………………………………..179</w:t>
       </w:r>
     </w:p>
     <w:p>
@@ -5723,7 +5799,7 @@
         <w:t>……………………………………………………………………</w:t>
       </w:r>
       <w:r>
-        <w:t>….…………………179</w:t>
+        <w:t>….…………………180</w:t>
       </w:r>
     </w:p>
     <w:p>
@@ -5739,7 +5815,7 @@
         <w:t xml:space="preserve"> : OBJETO DIARIO……………</w:t>
       </w:r>
       <w:r>
-        <w:t>……………………………………………………………………………179</w:t>
+        <w:t>……………………………………………………………………………180</w:t>
       </w:r>
     </w:p>
     <w:p>
@@ -5755,7 +5831,7 @@
         <w:t xml:space="preserve"> : PANTALLA DE DIARIOS DIGIT</w:t>
       </w:r>
       <w:r>
-        <w:t>ALES……………………………………………………………….179</w:t>
+        <w:t>ALES……………………………………………………………….180</w:t>
       </w:r>
     </w:p>
     <w:p>
@@ -5771,7 +5847,7 @@
         <w:t xml:space="preserve"> : OBJETO VIDEO………………</w:t>
       </w:r>
       <w:r>
-        <w:t>……………………………………………………………………………180</w:t>
+        <w:t>……………………………………………………………………………181</w:t>
       </w:r>
     </w:p>
     <w:p>
@@ -5787,7 +5863,7 @@
         <w:t xml:space="preserve"> : VIDEO DE SEÑAS……………</w:t>
       </w:r>
       <w:r>
-        <w:t>……………………………………………………………………………180</w:t>
+        <w:t>……………………………………………………………………………181</w:t>
       </w:r>
     </w:p>
     <w:p>
@@ -5806,7 +5882,7 @@
         <w:t xml:space="preserve"> : PANTALLA DE CONFIGURA</w:t>
       </w:r>
       <w:r>
-        <w:t>CIÓN…………………………………………………………………180</w:t>
+        <w:t>CIÓN…………………………………………………………………181</w:t>
       </w:r>
     </w:p>
     <w:p>
@@ -5900,7 +5976,7 @@
             <w:rPr>
               <w:noProof/>
             </w:rPr>
-            <w:t>I</w:t>
+            <w:t>V</w:t>
           </w:r>
         </w:fldSimple>
       </w:p>

</xml_diff>

<commit_message>
correccion de errores gramaticales en CARATULA.docx y ESTRUCTURAYINDICE.docx
</commit_message>
<xml_diff>
--- a/Documentacion/TESIS FINAL ULTIMO/ESTRUCTURAYINDICE.docx
+++ b/Documentacion/TESIS FINAL ULTIMO/ESTRUCTURAYINDICE.docx
@@ -55,7 +55,31 @@
         <w:rPr>
           <w:rFonts w:ascii="Arial" w:eastAsia="Arial" w:hAnsi="Arial" w:cs="Arial"/>
         </w:rPr>
-        <w:t xml:space="preserve">A los que nos guiaron en cada etapa del desarrollo de este trabajo final, nuestro tutor Ingeniera </w:t>
+        <w:t xml:space="preserve">A los que nos guiaron en cada etapa del desarrollo de este trabajo final, </w:t>
+      </w:r>
+      <w:r>
+        <w:rPr>
+          <w:rFonts w:ascii="Arial" w:eastAsia="Arial" w:hAnsi="Arial" w:cs="Arial"/>
+        </w:rPr>
+        <w:t>nuestra</w:t>
+      </w:r>
+      <w:r>
+        <w:rPr>
+          <w:rFonts w:ascii="Arial" w:eastAsia="Arial" w:hAnsi="Arial" w:cs="Arial"/>
+        </w:rPr>
+        <w:t xml:space="preserve"> tutor</w:t>
+      </w:r>
+      <w:r>
+        <w:rPr>
+          <w:rFonts w:ascii="Arial" w:eastAsia="Arial" w:hAnsi="Arial" w:cs="Arial"/>
+        </w:rPr>
+        <w:t>a</w:t>
+      </w:r>
+      <w:r>
+        <w:rPr>
+          <w:rFonts w:ascii="Arial" w:eastAsia="Arial" w:hAnsi="Arial" w:cs="Arial"/>
+        </w:rPr>
+        <w:t xml:space="preserve"> Ingeniera </w:t>
       </w:r>
       <w:r>
         <w:rPr>
@@ -68,7 +92,19 @@
         <w:rPr>
           <w:rFonts w:ascii="Arial" w:eastAsia="Arial" w:hAnsi="Arial" w:cs="Arial"/>
         </w:rPr>
-        <w:t xml:space="preserve"> y nuestra asesor Licenciada </w:t>
+        <w:t xml:space="preserve"> y nuestra asesor</w:t>
+      </w:r>
+      <w:r>
+        <w:rPr>
+          <w:rFonts w:ascii="Arial" w:eastAsia="Arial" w:hAnsi="Arial" w:cs="Arial"/>
+        </w:rPr>
+        <w:t>a</w:t>
+      </w:r>
+      <w:r>
+        <w:rPr>
+          <w:rFonts w:ascii="Arial" w:eastAsia="Arial" w:hAnsi="Arial" w:cs="Arial"/>
+        </w:rPr>
+        <w:t xml:space="preserve"> Licenciada </w:t>
       </w:r>
       <w:r>
         <w:rPr>
@@ -105,7 +141,19 @@
         <w:rPr>
           <w:rFonts w:ascii="Arial" w:eastAsia="Arial" w:hAnsi="Arial" w:cs="Arial"/>
         </w:rPr>
-        <w:t>A nuestros amigos y compañeros de Ikaro por el tiempo brindado en el diseño de interfaces de Usuario.</w:t>
+        <w:t>A nuestros amigos y compañeros de Ikaro</w:t>
+      </w:r>
+      <w:r>
+        <w:rPr>
+          <w:rFonts w:ascii="Arial" w:eastAsia="Arial" w:hAnsi="Arial" w:cs="Arial"/>
+        </w:rPr>
+        <w:t xml:space="preserve"> Software y Multimedia (Empresa de Desarrollo de Software)</w:t>
+      </w:r>
+      <w:r>
+        <w:rPr>
+          <w:rFonts w:ascii="Arial" w:eastAsia="Arial" w:hAnsi="Arial" w:cs="Arial"/>
+        </w:rPr>
+        <w:t xml:space="preserve"> por el tiempo brindado en el diseño de interfaces de Usuario.</w:t>
       </w:r>
     </w:p>
     <w:p>
@@ -5920,7 +5968,7 @@
       </w:pPr>
     </w:p>
     <w:sectPr>
-      <w:footerReference w:type="default" r:id="rId7"/>
+      <w:footerReference w:type="default" r:id="rId8"/>
       <w:pgSz w:w="11906" w:h="16838"/>
       <w:pgMar w:top="1417" w:right="1701" w:bottom="1417" w:left="1701" w:header="720" w:footer="720" w:gutter="0"/>
       <w:pgNumType w:fmt="upperRoman"/>
@@ -5976,7 +6024,7 @@
             <w:rPr>
               <w:noProof/>
             </w:rPr>
-            <w:t>V</w:t>
+            <w:t>I</w:t>
           </w:r>
         </w:fldSimple>
       </w:p>
@@ -7044,4 +7092,16 @@
   <a:objectDefaults/>
   <a:extraClrSchemeLst/>
 </a:theme>
+</file>
+
+<file path=customXml/item1.xml><?xml version="1.0" encoding="utf-8"?>
+<b:Sources xmlns:b="http://schemas.openxmlformats.org/officeDocument/2006/bibliography" xmlns="http://schemas.openxmlformats.org/officeDocument/2006/bibliography" SelectedStyle="\APA.XSL" StyleName="APA"/>
+</file>
+
+<file path=customXml/itemProps1.xml><?xml version="1.0" encoding="utf-8"?>
+<ds:datastoreItem xmlns:ds="http://schemas.openxmlformats.org/officeDocument/2006/customXml" ds:itemID="{67D76EC3-44CC-4A55-ABC4-5DD176DA2624}">
+  <ds:schemaRefs>
+    <ds:schemaRef ds:uri="http://schemas.openxmlformats.org/officeDocument/2006/bibliography"/>
+  </ds:schemaRefs>
+</ds:datastoreItem>
 </file>
</xml_diff>